<commit_message>
Made changes to doc
</commit_message>
<xml_diff>
--- a/Git and GitHub.docx
+++ b/Git and GitHub.docx
@@ -5,6 +5,11 @@
     <w:p>
       <w:r>
         <w:t xml:space="preserve">My first Git and GitHub class. </w:t>
+      </w:r>
+    </w:p>
+    <w:p>
+      <w:r>
+        <w:t>I already pushed the project   to GitHub.</w:t>
       </w:r>
     </w:p>
     <w:sectPr>

</xml_diff>

<commit_message>
pushed the 4th commit
</commit_message>
<xml_diff>
--- a/Git and GitHub.docx
+++ b/Git and GitHub.docx
@@ -14,7 +14,26 @@
     </w:p>
     <w:p>
       <w:r>
-        <w:t>That is my task to push by my own</w:t>
+        <w:t xml:space="preserve">That is my task to push by my </w:t>
+      </w:r>
+      <w:proofErr w:type="gramStart"/>
+      <w:r>
+        <w:t>own</w:t>
+      </w:r>
+      <w:proofErr w:type="gramEnd"/>
+    </w:p>
+    <w:p>
+      <w:r>
+        <w:t>My 4</w:t>
+      </w:r>
+      <w:r>
+        <w:rPr>
+          <w:vertAlign w:val="superscript"/>
+        </w:rPr>
+        <w:t>th</w:t>
+      </w:r>
+      <w:r>
+        <w:t xml:space="preserve"> task</w:t>
       </w:r>
     </w:p>
     <w:sectPr>

</xml_diff>

<commit_message>
pushed the 5th commit
</commit_message>
<xml_diff>
--- a/Git and GitHub.docx
+++ b/Git and GitHub.docx
@@ -33,9 +33,32 @@
         <w:t>th</w:t>
       </w:r>
       <w:r>
+        <w:t xml:space="preserve"> </w:t>
+      </w:r>
+      <w:proofErr w:type="gramStart"/>
+      <w:r>
+        <w:t>task</w:t>
+      </w:r>
+      <w:proofErr w:type="gramEnd"/>
+    </w:p>
+    <w:p>
+      <w:r>
+        <w:t xml:space="preserve">My </w:t>
+      </w:r>
+      <w:r>
+        <w:t>5</w:t>
+      </w:r>
+      <w:r>
+        <w:rPr>
+          <w:vertAlign w:val="superscript"/>
+        </w:rPr>
+        <w:t>th</w:t>
+      </w:r>
+      <w:r>
         <w:t xml:space="preserve"> task</w:t>
       </w:r>
     </w:p>
+    <w:p/>
     <w:sectPr>
       <w:pgSz w:w="12240" w:h="15840"/>
       <w:pgMar w:top="1440" w:right="1440" w:bottom="1440" w:left="1440" w:header="720" w:footer="720" w:gutter="0"/>

</xml_diff>

<commit_message>
pushed the 6th commit
</commit_message>
<xml_diff>
--- a/Git and GitHub.docx
+++ b/Git and GitHub.docx
@@ -43,10 +43,24 @@
     </w:p>
     <w:p>
       <w:r>
+        <w:t>My 5</w:t>
+      </w:r>
+      <w:r>
+        <w:rPr>
+          <w:vertAlign w:val="superscript"/>
+        </w:rPr>
+        <w:t>th</w:t>
+      </w:r>
+      <w:r>
+        <w:t xml:space="preserve"> task</w:t>
+      </w:r>
+    </w:p>
+    <w:p>
+      <w:r>
         <w:t xml:space="preserve">My </w:t>
       </w:r>
       <w:r>
-        <w:t>5</w:t>
+        <w:t>6</w:t>
       </w:r>
       <w:r>
         <w:rPr>

</xml_diff>

<commit_message>
pushed the 7th commit
</commit_message>
<xml_diff>
--- a/Git and GitHub.docx
+++ b/Git and GitHub.docx
@@ -57,10 +57,7 @@
     </w:p>
     <w:p>
       <w:r>
-        <w:t xml:space="preserve">My </w:t>
-      </w:r>
-      <w:r>
-        <w:t>6</w:t>
+        <w:t>My 6</w:t>
       </w:r>
       <w:r>
         <w:rPr>
@@ -69,9 +66,32 @@
         <w:t>th</w:t>
       </w:r>
       <w:r>
+        <w:t xml:space="preserve"> </w:t>
+      </w:r>
+      <w:proofErr w:type="gramStart"/>
+      <w:r>
+        <w:t>task</w:t>
+      </w:r>
+      <w:proofErr w:type="gramEnd"/>
+    </w:p>
+    <w:p>
+      <w:r>
+        <w:t xml:space="preserve">My </w:t>
+      </w:r>
+      <w:r>
+        <w:t>7</w:t>
+      </w:r>
+      <w:r>
+        <w:rPr>
+          <w:vertAlign w:val="superscript"/>
+        </w:rPr>
+        <w:t>th</w:t>
+      </w:r>
+      <w:r>
         <w:t xml:space="preserve"> task</w:t>
       </w:r>
     </w:p>
+    <w:p/>
     <w:p/>
     <w:sectPr>
       <w:pgSz w:w="12240" w:h="15840"/>

</xml_diff>

<commit_message>
pushed the 8th commit
</commit_message>
<xml_diff>
--- a/Git and GitHub.docx
+++ b/Git and GitHub.docx
@@ -66,20 +66,12 @@
         <w:t>th</w:t>
       </w:r>
       <w:r>
-        <w:t xml:space="preserve"> </w:t>
-      </w:r>
-      <w:proofErr w:type="gramStart"/>
-      <w:r>
-        <w:t>task</w:t>
-      </w:r>
-      <w:proofErr w:type="gramEnd"/>
+        <w:t xml:space="preserve"> task</w:t>
+      </w:r>
     </w:p>
     <w:p>
       <w:r>
-        <w:t xml:space="preserve">My </w:t>
-      </w:r>
-      <w:r>
-        <w:t>7</w:t>
+        <w:t>My 7</w:t>
       </w:r>
       <w:r>
         <w:rPr>
@@ -88,9 +80,32 @@
         <w:t>th</w:t>
       </w:r>
       <w:r>
+        <w:t xml:space="preserve"> </w:t>
+      </w:r>
+      <w:proofErr w:type="gramStart"/>
+      <w:r>
+        <w:t>task</w:t>
+      </w:r>
+      <w:proofErr w:type="gramEnd"/>
+    </w:p>
+    <w:p>
+      <w:r>
+        <w:t xml:space="preserve">My </w:t>
+      </w:r>
+      <w:r>
+        <w:t>8</w:t>
+      </w:r>
+      <w:r>
+        <w:rPr>
+          <w:vertAlign w:val="superscript"/>
+        </w:rPr>
+        <w:t>th</w:t>
+      </w:r>
+      <w:r>
         <w:t xml:space="preserve"> task</w:t>
       </w:r>
     </w:p>
+    <w:p/>
     <w:p/>
     <w:p/>
     <w:sectPr>

</xml_diff>

<commit_message>
pushed the 9th commit
</commit_message>
<xml_diff>
--- a/Git and GitHub.docx
+++ b/Git and GitHub.docx
@@ -90,10 +90,7 @@
     </w:p>
     <w:p>
       <w:r>
-        <w:t xml:space="preserve">My </w:t>
-      </w:r>
-      <w:r>
-        <w:t>8</w:t>
+        <w:t>My 8</w:t>
       </w:r>
       <w:r>
         <w:rPr>
@@ -102,9 +99,32 @@
         <w:t>th</w:t>
       </w:r>
       <w:r>
+        <w:t xml:space="preserve"> </w:t>
+      </w:r>
+      <w:proofErr w:type="gramStart"/>
+      <w:r>
+        <w:t>task</w:t>
+      </w:r>
+      <w:proofErr w:type="gramEnd"/>
+    </w:p>
+    <w:p>
+      <w:r>
+        <w:t xml:space="preserve">My </w:t>
+      </w:r>
+      <w:r>
+        <w:t>9</w:t>
+      </w:r>
+      <w:r>
+        <w:rPr>
+          <w:vertAlign w:val="superscript"/>
+        </w:rPr>
+        <w:t>th</w:t>
+      </w:r>
+      <w:r>
         <w:t xml:space="preserve"> task</w:t>
       </w:r>
     </w:p>
+    <w:p/>
     <w:p/>
     <w:p/>
     <w:p/>

</xml_diff>

<commit_message>
pushed the 10th commit
</commit_message>
<xml_diff>
--- a/Git and GitHub.docx
+++ b/Git and GitHub.docx
@@ -80,13 +80,8 @@
         <w:t>th</w:t>
       </w:r>
       <w:r>
-        <w:t xml:space="preserve"> </w:t>
-      </w:r>
-      <w:proofErr w:type="gramStart"/>
-      <w:r>
-        <w:t>task</w:t>
-      </w:r>
-      <w:proofErr w:type="gramEnd"/>
+        <w:t xml:space="preserve"> task</w:t>
+      </w:r>
     </w:p>
     <w:p>
       <w:r>
@@ -99,20 +94,12 @@
         <w:t>th</w:t>
       </w:r>
       <w:r>
-        <w:t xml:space="preserve"> </w:t>
-      </w:r>
-      <w:proofErr w:type="gramStart"/>
-      <w:r>
-        <w:t>task</w:t>
-      </w:r>
-      <w:proofErr w:type="gramEnd"/>
-    </w:p>
-    <w:p>
-      <w:r>
-        <w:t xml:space="preserve">My </w:t>
-      </w:r>
-      <w:r>
-        <w:t>9</w:t>
+        <w:t xml:space="preserve"> task</w:t>
+      </w:r>
+    </w:p>
+    <w:p>
+      <w:r>
+        <w:t>My 9</w:t>
       </w:r>
       <w:r>
         <w:rPr>
@@ -121,9 +108,32 @@
         <w:t>th</w:t>
       </w:r>
       <w:r>
+        <w:t xml:space="preserve"> </w:t>
+      </w:r>
+      <w:proofErr w:type="gramStart"/>
+      <w:r>
+        <w:t>task</w:t>
+      </w:r>
+      <w:proofErr w:type="gramEnd"/>
+    </w:p>
+    <w:p>
+      <w:r>
+        <w:t xml:space="preserve">My </w:t>
+      </w:r>
+      <w:r>
+        <w:t>10</w:t>
+      </w:r>
+      <w:r>
+        <w:rPr>
+          <w:vertAlign w:val="superscript"/>
+        </w:rPr>
+        <w:t>th</w:t>
+      </w:r>
+      <w:r>
         <w:t xml:space="preserve"> task</w:t>
       </w:r>
     </w:p>
+    <w:p/>
     <w:p/>
     <w:p/>
     <w:p/>

</xml_diff>

<commit_message>
pushed the 11th commit
</commit_message>
<xml_diff>
--- a/Git and GitHub.docx
+++ b/Git and GitHub.docx
@@ -108,20 +108,12 @@
         <w:t>th</w:t>
       </w:r>
       <w:r>
-        <w:t xml:space="preserve"> </w:t>
-      </w:r>
-      <w:proofErr w:type="gramStart"/>
-      <w:r>
-        <w:t>task</w:t>
-      </w:r>
-      <w:proofErr w:type="gramEnd"/>
-    </w:p>
-    <w:p>
-      <w:r>
-        <w:t xml:space="preserve">My </w:t>
-      </w:r>
-      <w:r>
-        <w:t>10</w:t>
+        <w:t xml:space="preserve"> task</w:t>
+      </w:r>
+    </w:p>
+    <w:p>
+      <w:r>
+        <w:t>My 10</w:t>
       </w:r>
       <w:r>
         <w:rPr>
@@ -130,9 +122,32 @@
         <w:t>th</w:t>
       </w:r>
       <w:r>
+        <w:t xml:space="preserve"> </w:t>
+      </w:r>
+      <w:proofErr w:type="gramStart"/>
+      <w:r>
+        <w:t>task</w:t>
+      </w:r>
+      <w:proofErr w:type="gramEnd"/>
+    </w:p>
+    <w:p>
+      <w:r>
+        <w:t>My 1</w:t>
+      </w:r>
+      <w:r>
+        <w:t>1</w:t>
+      </w:r>
+      <w:r>
+        <w:rPr>
+          <w:vertAlign w:val="superscript"/>
+        </w:rPr>
+        <w:t>th</w:t>
+      </w:r>
+      <w:r>
         <w:t xml:space="preserve"> task</w:t>
       </w:r>
     </w:p>
+    <w:p/>
     <w:p/>
     <w:p/>
     <w:p/>

</xml_diff>

<commit_message>
pushed the 12th commit
</commit_message>
<xml_diff>
--- a/Git and GitHub.docx
+++ b/Git and GitHub.docx
@@ -132,10 +132,7 @@
     </w:p>
     <w:p>
       <w:r>
-        <w:t>My 1</w:t>
-      </w:r>
-      <w:r>
-        <w:t>1</w:t>
+        <w:t>My 11</w:t>
       </w:r>
       <w:r>
         <w:rPr>
@@ -144,9 +141,32 @@
         <w:t>th</w:t>
       </w:r>
       <w:r>
+        <w:t xml:space="preserve"> </w:t>
+      </w:r>
+      <w:proofErr w:type="gramStart"/>
+      <w:r>
+        <w:t>task</w:t>
+      </w:r>
+      <w:proofErr w:type="gramEnd"/>
+    </w:p>
+    <w:p>
+      <w:r>
+        <w:t>My 1</w:t>
+      </w:r>
+      <w:r>
+        <w:t>2</w:t>
+      </w:r>
+      <w:r>
+        <w:rPr>
+          <w:vertAlign w:val="superscript"/>
+        </w:rPr>
+        <w:t>th</w:t>
+      </w:r>
+      <w:r>
         <w:t xml:space="preserve"> task</w:t>
       </w:r>
     </w:p>
+    <w:p/>
     <w:p/>
     <w:p/>
     <w:p/>

</xml_diff>

<commit_message>
pushed the 13th commit
</commit_message>
<xml_diff>
--- a/Git and GitHub.docx
+++ b/Git and GitHub.docx
@@ -151,10 +151,7 @@
     </w:p>
     <w:p>
       <w:r>
-        <w:t>My 1</w:t>
-      </w:r>
-      <w:r>
-        <w:t>2</w:t>
+        <w:t>My 12</w:t>
       </w:r>
       <w:r>
         <w:rPr>
@@ -163,9 +160,33 @@
         <w:t>th</w:t>
       </w:r>
       <w:r>
+        <w:t xml:space="preserve"> </w:t>
+      </w:r>
+      <w:proofErr w:type="gramStart"/>
+      <w:r>
+        <w:t>task</w:t>
+      </w:r>
+      <w:proofErr w:type="gramEnd"/>
+    </w:p>
+    <w:p>
+      <w:r>
+        <w:t>My 1</w:t>
+      </w:r>
+      <w:r>
+        <w:t>3</w:t>
+      </w:r>
+      <w:r>
+        <w:rPr>
+          <w:vertAlign w:val="superscript"/>
+        </w:rPr>
+        <w:t>th</w:t>
+      </w:r>
+      <w:r>
         <w:t xml:space="preserve"> task</w:t>
       </w:r>
     </w:p>
+    <w:p/>
+    <w:p/>
     <w:p/>
     <w:p/>
     <w:p/>

</xml_diff>